<commit_message>
write comments in test and write matlab skripts
</commit_message>
<xml_diff>
--- a/KI1/P04_DecisionTrees/KI – Decision trees abgabe.docx
+++ b/KI1/P04_DecisionTrees/KI – Decision trees abgabe.docx
@@ -15,45 +15,15 @@
           <w:bdr w:val="none" w:sz="0" w:space="0" w:color="auto" w:frame="1"/>
           <w:lang w:val="de-CH"/>
         </w:rPr>
-        <w:t xml:space="preserve">KI – </w:t>
-      </w:r>
-      <w:proofErr w:type="spellStart"/>
-      <w:r>
-        <w:rPr>
-          <w:bdr w:val="none" w:sz="0" w:space="0" w:color="auto" w:frame="1"/>
-          <w:lang w:val="de-CH"/>
-        </w:rPr>
-        <w:t>Decision</w:t>
-      </w:r>
-      <w:proofErr w:type="spellEnd"/>
-      <w:r>
-        <w:rPr>
-          <w:bdr w:val="none" w:sz="0" w:space="0" w:color="auto" w:frame="1"/>
-          <w:lang w:val="de-CH"/>
-        </w:rPr>
-        <w:t xml:space="preserve"> </w:t>
-      </w:r>
-      <w:proofErr w:type="spellStart"/>
-      <w:r>
-        <w:rPr>
-          <w:bdr w:val="none" w:sz="0" w:space="0" w:color="auto" w:frame="1"/>
-          <w:lang w:val="de-CH"/>
-        </w:rPr>
-        <w:t>trees</w:t>
-      </w:r>
-      <w:proofErr w:type="spellEnd"/>
+        <w:t>KI – Decision trees</w:t>
+      </w:r>
     </w:p>
     <w:p>
       <w:pPr>
         <w:pStyle w:val="berschrift1"/>
       </w:pPr>
-      <w:proofErr w:type="spellStart"/>
-      <w:r>
-        <w:t>Scikit</w:t>
-      </w:r>
-      <w:proofErr w:type="spellEnd"/>
-      <w:r>
-        <w:t xml:space="preserve"> learn </w:t>
+      <w:r>
+        <w:t xml:space="preserve">Scikit learn </w:t>
       </w:r>
     </w:p>
     <w:p>
@@ -78,13 +48,8 @@
       <w:pPr>
         <w:pStyle w:val="berschrift2"/>
       </w:pPr>
-      <w:proofErr w:type="spellStart"/>
-      <w:r>
-        <w:t>DecisionTreeClassifier</w:t>
-      </w:r>
-      <w:proofErr w:type="spellEnd"/>
-      <w:r>
-        <w:t xml:space="preserve"> Parameters</w:t>
+      <w:r>
+        <w:t>DecisionTreeClassifier Parameters</w:t>
       </w:r>
     </w:p>
     <w:p>
@@ -95,15 +60,7 @@
         <w:t>Criterion:</w:t>
       </w:r>
       <w:r>
-        <w:t xml:space="preserve"> ‘</w:t>
-      </w:r>
-      <w:proofErr w:type="spellStart"/>
-      <w:r>
-        <w:t>gini</w:t>
-      </w:r>
-      <w:proofErr w:type="spellEnd"/>
-      <w:r>
-        <w:t>’, ‘entropy’</w:t>
+        <w:t xml:space="preserve"> ‘gini’, ‘entropy’</w:t>
       </w:r>
     </w:p>
     <w:p>
@@ -118,62 +75,23 @@
       </w:r>
     </w:p>
     <w:p>
-      <w:proofErr w:type="spellStart"/>
       <w:r>
         <w:rPr>
           <w:b/>
         </w:rPr>
-        <w:t>Max_depth</w:t>
-      </w:r>
-      <w:proofErr w:type="spellEnd"/>
-      <w:r>
-        <w:rPr>
-          <w:b/>
-        </w:rPr>
-        <w:t xml:space="preserve">: </w:t>
-      </w:r>
-      <w:proofErr w:type="spellStart"/>
-      <w:r>
-        <w:t>int</w:t>
-      </w:r>
-      <w:proofErr w:type="spellEnd"/>
-      <w:r>
-        <w:t xml:space="preserve"> or none (then nodes are expanded until all leaves are pure)</w:t>
+        <w:t xml:space="preserve">Max_depth: </w:t>
+      </w:r>
+      <w:r>
+        <w:t>int or none (then nodes are expanded until all leaves are pure)</w:t>
       </w:r>
     </w:p>
     <w:p>
       <w:pPr>
         <w:pStyle w:val="berschrift1"/>
       </w:pPr>
-      <w:proofErr w:type="spellStart"/>
-      <w:r>
-        <w:t>Auswertung</w:t>
-      </w:r>
-      <w:proofErr w:type="spellEnd"/>
-      <w:r>
-        <w:t xml:space="preserve"> 1 – </w:t>
-      </w:r>
-      <w:proofErr w:type="spellStart"/>
-      <w:r>
-        <w:t>Auswirkung</w:t>
-      </w:r>
-      <w:proofErr w:type="spellEnd"/>
-      <w:r>
-        <w:t xml:space="preserve"> der </w:t>
-      </w:r>
-      <w:proofErr w:type="spellStart"/>
-      <w:r>
-        <w:t>einzelnen</w:t>
-      </w:r>
-      <w:proofErr w:type="spellEnd"/>
-      <w:r>
-        <w:t xml:space="preserve"> </w:t>
-      </w:r>
-      <w:proofErr w:type="spellStart"/>
-      <w:r>
-        <w:t>Rekursionsstufen</w:t>
-      </w:r>
-      <w:proofErr w:type="spellEnd"/>
+      <w:r>
+        <w:t>Auswertung 1 – Auswirkung der einzelnen Rekursionsstufen</w:t>
+      </w:r>
     </w:p>
     <w:p>
       <w:r>
@@ -242,13 +160,8 @@
       <w:pPr>
         <w:pStyle w:val="berschrift2"/>
       </w:pPr>
-      <w:proofErr w:type="spellStart"/>
-      <w:r>
-        <w:t>Bemerkung</w:t>
-      </w:r>
-      <w:proofErr w:type="spellEnd"/>
-      <w:r>
-        <w:t>:</w:t>
+      <w:r>
+        <w:t>Bemerkung:</w:t>
       </w:r>
     </w:p>
     <w:p>
@@ -260,39 +173,7 @@
         </w:numPr>
       </w:pPr>
       <w:r>
-        <w:t xml:space="preserve">‘Entropy’ </w:t>
-      </w:r>
-      <w:proofErr w:type="spellStart"/>
-      <w:r>
-        <w:t>performt</w:t>
-      </w:r>
-      <w:proofErr w:type="spellEnd"/>
-      <w:r>
-        <w:t xml:space="preserve"> </w:t>
-      </w:r>
-      <w:proofErr w:type="spellStart"/>
-      <w:r>
-        <w:t>besser</w:t>
-      </w:r>
-      <w:proofErr w:type="spellEnd"/>
-      <w:r>
-        <w:t xml:space="preserve"> </w:t>
-      </w:r>
-      <w:proofErr w:type="spellStart"/>
-      <w:r>
-        <w:t>als</w:t>
-      </w:r>
-      <w:proofErr w:type="spellEnd"/>
-      <w:r>
-        <w:t xml:space="preserve"> ‘</w:t>
-      </w:r>
-      <w:proofErr w:type="spellStart"/>
-      <w:r>
-        <w:t>gini</w:t>
-      </w:r>
-      <w:proofErr w:type="spellEnd"/>
-      <w:r>
-        <w:t>’</w:t>
+        <w:t>‘Entropy’ performt besser als ‘gini’</w:t>
       </w:r>
     </w:p>
     <w:p>
@@ -304,119 +185,7 @@
         </w:numPr>
       </w:pPr>
       <w:r>
-        <w:t xml:space="preserve">‘Boosted’ hat </w:t>
-      </w:r>
-      <w:proofErr w:type="spellStart"/>
-      <w:r>
-        <w:t>vor</w:t>
-      </w:r>
-      <w:proofErr w:type="spellEnd"/>
-      <w:r>
-        <w:t xml:space="preserve"> </w:t>
-      </w:r>
-      <w:proofErr w:type="spellStart"/>
-      <w:r>
-        <w:t>allem</w:t>
-      </w:r>
-      <w:proofErr w:type="spellEnd"/>
-      <w:r>
-        <w:t xml:space="preserve"> </w:t>
-      </w:r>
-      <w:proofErr w:type="spellStart"/>
-      <w:r>
-        <w:t>Auswirkungen</w:t>
-      </w:r>
-      <w:proofErr w:type="spellEnd"/>
-      <w:r>
-        <w:t xml:space="preserve"> auf </w:t>
-      </w:r>
-      <w:proofErr w:type="spellStart"/>
-      <w:r>
-        <w:t>kleine</w:t>
-      </w:r>
-      <w:proofErr w:type="spellEnd"/>
-      <w:r>
-        <w:t xml:space="preserve"> </w:t>
-      </w:r>
-      <w:proofErr w:type="spellStart"/>
-      <w:r>
-        <w:t>Rekursionstiefe</w:t>
-      </w:r>
-      <w:proofErr w:type="spellEnd"/>
-      <w:r>
-        <w:t xml:space="preserve">. </w:t>
-      </w:r>
-      <w:proofErr w:type="spellStart"/>
-      <w:r>
-        <w:t>Mit</w:t>
-      </w:r>
-      <w:proofErr w:type="spellEnd"/>
-      <w:r>
-        <w:t xml:space="preserve"> </w:t>
-      </w:r>
-      <w:proofErr w:type="spellStart"/>
-      <w:r>
-        <w:t>zunehmender</w:t>
-      </w:r>
-      <w:proofErr w:type="spellEnd"/>
-      <w:r>
-        <w:t xml:space="preserve"> </w:t>
-      </w:r>
-      <w:proofErr w:type="spellStart"/>
-      <w:r>
-        <w:t>Rekursionstiefe</w:t>
-      </w:r>
-      <w:proofErr w:type="spellEnd"/>
-      <w:r>
-        <w:t xml:space="preserve"> perform </w:t>
-      </w:r>
-      <w:proofErr w:type="spellStart"/>
-      <w:r>
-        <w:t>es</w:t>
-      </w:r>
-      <w:proofErr w:type="spellEnd"/>
-      <w:r>
-        <w:t xml:space="preserve"> </w:t>
-      </w:r>
-      <w:proofErr w:type="spellStart"/>
-      <w:r>
-        <w:t>gleich</w:t>
-      </w:r>
-      <w:proofErr w:type="spellEnd"/>
-      <w:r>
-        <w:t xml:space="preserve"> </w:t>
-      </w:r>
-      <w:proofErr w:type="spellStart"/>
-      <w:r>
-        <w:t>wie</w:t>
-      </w:r>
-      <w:proofErr w:type="spellEnd"/>
-      <w:r>
-        <w:t xml:space="preserve"> die </w:t>
-      </w:r>
-      <w:proofErr w:type="spellStart"/>
-      <w:r>
-        <w:t>nicht</w:t>
-      </w:r>
-      <w:proofErr w:type="spellEnd"/>
-      <w:r>
-        <w:t xml:space="preserve"> </w:t>
-      </w:r>
-      <w:proofErr w:type="spellStart"/>
-      <w:r>
-        <w:t>geboosteten</w:t>
-      </w:r>
-      <w:proofErr w:type="spellEnd"/>
-      <w:r>
-        <w:t xml:space="preserve"> </w:t>
-      </w:r>
-      <w:proofErr w:type="spellStart"/>
-      <w:r>
-        <w:t>Varianten</w:t>
-      </w:r>
-      <w:proofErr w:type="spellEnd"/>
-      <w:r>
-        <w:t>.</w:t>
+        <w:t>‘Boosted’ hat vor allem Auswirkungen auf kleine Rekursionstiefe. Mit zunehmender Rekursionstiefe perform es gleich wie die nicht geboosteten Varianten.</w:t>
       </w:r>
     </w:p>
     <w:p>
@@ -438,43 +207,17 @@
       <w:pPr>
         <w:pStyle w:val="berschrift1"/>
       </w:pPr>
-      <w:proofErr w:type="spellStart"/>
       <w:r>
         <w:lastRenderedPageBreak/>
-        <w:t>Auswertung</w:t>
-      </w:r>
-      <w:proofErr w:type="spellEnd"/>
-      <w:r>
-        <w:t xml:space="preserve"> 2 – </w:t>
-      </w:r>
-      <w:proofErr w:type="spellStart"/>
-      <w:r>
-        <w:t>Auswirkung</w:t>
-      </w:r>
-      <w:proofErr w:type="spellEnd"/>
-      <w:r>
-        <w:t xml:space="preserve"> der Splits</w:t>
+        <w:t>Auswertung 2 – Auswirkung der Splits</w:t>
       </w:r>
     </w:p>
     <w:p>
       <w:pPr>
         <w:pStyle w:val="berschrift2"/>
       </w:pPr>
-      <w:proofErr w:type="spellStart"/>
-      <w:r>
-        <w:t>Gini</w:t>
-      </w:r>
-      <w:proofErr w:type="spellEnd"/>
-      <w:r>
-        <w:t xml:space="preserve"> best VS </w:t>
-      </w:r>
-      <w:proofErr w:type="spellStart"/>
-      <w:r>
-        <w:t>Gini</w:t>
-      </w:r>
-      <w:proofErr w:type="spellEnd"/>
-      <w:r>
-        <w:t xml:space="preserve"> random</w:t>
+      <w:r>
+        <w:t>Gini best VS Gini random</w:t>
       </w:r>
     </w:p>
     <w:p>
@@ -606,26 +349,23 @@
     <w:p/>
     <w:p>
       <w:pPr>
+        <w:pStyle w:val="berschrift1"/>
+      </w:pPr>
+      <w:r>
+        <w:t>Auswertung 2 – Auswirkung der Splits</w:t>
+      </w:r>
+      <w:bookmarkStart w:id="0" w:name="_GoBack"/>
+      <w:bookmarkEnd w:id="0"/>
+    </w:p>
+    <w:p>
+      <w:pPr>
         <w:pStyle w:val="berschrift2"/>
         <w:tabs>
           <w:tab w:val="left" w:pos="3984"/>
         </w:tabs>
       </w:pPr>
-      <w:proofErr w:type="spellStart"/>
-      <w:r>
-        <w:t>Gini</w:t>
-      </w:r>
-      <w:proofErr w:type="spellEnd"/>
-      <w:r>
-        <w:t xml:space="preserve"> Boosted best VS </w:t>
-      </w:r>
-      <w:proofErr w:type="spellStart"/>
-      <w:r>
-        <w:t>Gini</w:t>
-      </w:r>
-      <w:proofErr w:type="spellEnd"/>
-      <w:r>
-        <w:t xml:space="preserve"> Boosted random</w:t>
+      <w:r>
+        <w:t>Gini Boosted best VS Gini Boosted random</w:t>
       </w:r>
       <w:r>
         <w:rPr>
@@ -691,15 +431,7 @@
         </w:tabs>
       </w:pPr>
       <w:r>
-        <w:t xml:space="preserve">Entropy </w:t>
-      </w:r>
-      <w:proofErr w:type="spellStart"/>
-      <w:r>
-        <w:t>Boostes</w:t>
-      </w:r>
-      <w:proofErr w:type="spellEnd"/>
-      <w:r>
-        <w:t xml:space="preserve"> best VS Entropy boosted random</w:t>
+        <w:t>Entropy Boostes best VS Entropy boosted random</w:t>
       </w:r>
       <w:r>
         <w:rPr>
@@ -760,11 +492,9 @@
       <w:pPr>
         <w:pStyle w:val="berschrift2"/>
       </w:pPr>
-      <w:proofErr w:type="spellStart"/>
       <w:r>
         <w:t>Bemerkung</w:t>
       </w:r>
-      <w:proofErr w:type="spellEnd"/>
     </w:p>
     <w:p>
       <w:pPr>
@@ -774,77 +504,8 @@
           <w:numId w:val="1"/>
         </w:numPr>
       </w:pPr>
-      <w:proofErr w:type="spellStart"/>
-      <w:r>
-        <w:t>Bei</w:t>
-      </w:r>
-      <w:proofErr w:type="spellEnd"/>
-      <w:r>
-        <w:t xml:space="preserve"> ‘</w:t>
-      </w:r>
-      <w:proofErr w:type="spellStart"/>
-      <w:r>
-        <w:t>Gini</w:t>
-      </w:r>
-      <w:proofErr w:type="spellEnd"/>
-      <w:r>
-        <w:t xml:space="preserve">’ </w:t>
-      </w:r>
-      <w:proofErr w:type="spellStart"/>
-      <w:r>
-        <w:t>performt</w:t>
-      </w:r>
-      <w:proofErr w:type="spellEnd"/>
-      <w:r>
-        <w:t xml:space="preserve"> der ‘random </w:t>
-      </w:r>
-      <w:proofErr w:type="spellStart"/>
-      <w:r>
-        <w:t>Spliter</w:t>
-      </w:r>
-      <w:proofErr w:type="spellEnd"/>
-      <w:r>
-        <w:t xml:space="preserve">’ </w:t>
-      </w:r>
-      <w:proofErr w:type="spellStart"/>
-      <w:r>
-        <w:t>immer</w:t>
-      </w:r>
-      <w:proofErr w:type="spellEnd"/>
-      <w:r>
-        <w:t xml:space="preserve"> </w:t>
-      </w:r>
-      <w:proofErr w:type="spellStart"/>
-      <w:r>
-        <w:t>besser</w:t>
-      </w:r>
-      <w:proofErr w:type="spellEnd"/>
-      <w:r>
-        <w:t xml:space="preserve"> </w:t>
-      </w:r>
-      <w:proofErr w:type="spellStart"/>
-      <w:r>
-        <w:t>als</w:t>
-      </w:r>
-      <w:proofErr w:type="spellEnd"/>
-      <w:r>
-        <w:t xml:space="preserve"> der ‘</w:t>
-      </w:r>
-      <w:proofErr w:type="spellStart"/>
-      <w:r>
-        <w:t>beste</w:t>
-      </w:r>
-      <w:proofErr w:type="spellEnd"/>
-      <w:r>
-        <w:t xml:space="preserve"> </w:t>
-      </w:r>
-      <w:proofErr w:type="spellStart"/>
-      <w:r>
-        <w:t>Spliter</w:t>
-      </w:r>
-      <w:proofErr w:type="spellEnd"/>
-      <w:r>
-        <w:t>’</w:t>
+      <w:r>
+        <w:t>Bei ‘Gini’ performt der ‘random Spliter’ immer besser als der ‘beste Spliter’</w:t>
       </w:r>
     </w:p>
     <w:p>
@@ -855,58 +516,8 @@
           <w:numId w:val="1"/>
         </w:numPr>
       </w:pPr>
-      <w:proofErr w:type="spellStart"/>
-      <w:r>
-        <w:t>Bei</w:t>
-      </w:r>
-      <w:proofErr w:type="spellEnd"/>
-      <w:r>
-        <w:t xml:space="preserve"> ‘Entropy’ perform der ‘</w:t>
-      </w:r>
-      <w:proofErr w:type="spellStart"/>
-      <w:r>
-        <w:t>beste</w:t>
-      </w:r>
-      <w:proofErr w:type="spellEnd"/>
-      <w:r>
-        <w:t xml:space="preserve"> </w:t>
-      </w:r>
-      <w:proofErr w:type="spellStart"/>
-      <w:r>
-        <w:t>Spliter</w:t>
-      </w:r>
-      <w:proofErr w:type="spellEnd"/>
-      <w:r>
-        <w:t xml:space="preserve">’ </w:t>
-      </w:r>
-      <w:proofErr w:type="spellStart"/>
-      <w:r>
-        <w:t>immer</w:t>
-      </w:r>
-      <w:proofErr w:type="spellEnd"/>
-      <w:r>
-        <w:t xml:space="preserve"> </w:t>
-      </w:r>
-      <w:proofErr w:type="spellStart"/>
-      <w:r>
-        <w:t>besser</w:t>
-      </w:r>
-      <w:proofErr w:type="spellEnd"/>
-      <w:r>
-        <w:t xml:space="preserve"> </w:t>
-      </w:r>
-      <w:proofErr w:type="spellStart"/>
-      <w:r>
-        <w:t>als</w:t>
-      </w:r>
-      <w:proofErr w:type="spellEnd"/>
-      <w:r>
-        <w:t xml:space="preserve"> der ‘random Spliter’</w:t>
-      </w:r>
-      <w:bookmarkStart w:id="0" w:name="_GoBack"/>
-      <w:bookmarkEnd w:id="0"/>
-      <w:r>
-        <w:t xml:space="preserve"> </w:t>
+      <w:r>
+        <w:t xml:space="preserve">Bei ‘Entropy’ perform der ‘beste Spliter’ immer besser als der ‘random Spliter’ </w:t>
       </w:r>
     </w:p>
     <w:p/>

</xml_diff>